<commit_message>
Update README with test code.
</commit_message>
<xml_diff>
--- a/files for README/trapz equation.docx
+++ b/files for README/trapz equation.docx
@@ -65,25 +65,7 @@
                 <w:rPr>
                   <w:rFonts w:ascii="Cambria Math" w:hAnsi="Cambria Math"/>
                 </w:rPr>
-                <m:t>dx</m:t>
-              </m:r>
-              <m:r>
-                <w:rPr>
-                  <w:rFonts w:ascii="Cambria Math" w:hAnsi="Cambria Math"/>
-                </w:rPr>
-                <m:t xml:space="preserve"> </m:t>
-              </m:r>
-              <m:r>
-                <w:rPr>
-                  <w:rFonts w:ascii="Cambria Math" w:hAnsi="Cambria Math"/>
-                </w:rPr>
-                <m:t>≅</m:t>
-              </m:r>
-              <m:r>
-                <w:rPr>
-                  <w:rFonts w:ascii="Cambria Math" w:hAnsi="Cambria Math"/>
-                </w:rPr>
-                <m:t xml:space="preserve"> </m:t>
+                <m:t xml:space="preserve">dx ≅ </m:t>
               </m:r>
               <m:f>
                 <m:fPr>
@@ -243,13 +225,7 @@
                         <w:rPr>
                           <w:rFonts w:ascii="Cambria Math" w:hAnsi="Cambria Math"/>
                         </w:rPr>
-                        <m:t xml:space="preserve">+ </m:t>
-                      </m:r>
-                      <m:r>
-                        <w:rPr>
-                          <w:rFonts w:ascii="Cambria Math" w:hAnsi="Cambria Math"/>
-                        </w:rPr>
-                        <m:t>f</m:t>
+                        <m:t>+ f</m:t>
                       </m:r>
                       <m:d>
                         <m:dPr>
@@ -283,13 +259,7 @@
                                 <w:rPr>
                                   <w:rFonts w:ascii="Cambria Math" w:hAnsi="Cambria Math"/>
                                 </w:rPr>
-                                <m:t>i</m:t>
-                              </m:r>
-                              <m:r>
-                                <w:rPr>
-                                  <w:rFonts w:ascii="Cambria Math" w:hAnsi="Cambria Math"/>
-                                </w:rPr>
-                                <m:t>+1</m:t>
+                                <m:t>i+1</m:t>
                               </m:r>
                             </m:sub>
                           </m:sSub>
@@ -322,13 +292,7 @@
             <w:rPr>
               <w:rFonts w:ascii="Cambria Math" w:hAnsi="Cambria Math"/>
             </w:rPr>
-            <m:t>=</m:t>
-          </m:r>
-          <m:r>
-            <w:rPr>
-              <w:rFonts w:ascii="Cambria Math" w:hAnsi="Cambria Math"/>
-            </w:rPr>
-            <m:t xml:space="preserve"> </m:t>
+            <m:t xml:space="preserve">= </m:t>
           </m:r>
           <m:f>
             <m:fPr>
@@ -378,13 +342,7 @@
                 <w:rPr>
                   <w:rFonts w:ascii="Cambria Math" w:hAnsi="Cambria Math"/>
                 </w:rPr>
-                <m:t>j</m:t>
-              </m:r>
-              <m:r>
-                <w:rPr>
-                  <w:rFonts w:ascii="Cambria Math" w:hAnsi="Cambria Math"/>
-                </w:rPr>
-                <m:t>=1</m:t>
+                <m:t>j=1</m:t>
               </m:r>
             </m:sub>
             <m:sup>
@@ -392,13 +350,7 @@
                 <w:rPr>
                   <w:rFonts w:ascii="Cambria Math" w:hAnsi="Cambria Math"/>
                 </w:rPr>
-                <m:t>N</m:t>
-              </m:r>
-              <m:r>
-                <w:rPr>
-                  <w:rFonts w:ascii="Cambria Math" w:hAnsi="Cambria Math"/>
-                </w:rPr>
-                <m:t>+1</m:t>
+                <m:t>N+1</m:t>
               </m:r>
             </m:sup>
             <m:e>
@@ -574,13 +526,7 @@
                         <w:rPr>
                           <w:rFonts w:ascii="Cambria Math" w:hAnsi="Cambria Math"/>
                         </w:rPr>
-                        <m:t>N</m:t>
-                      </m:r>
-                      <m:r>
-                        <w:rPr>
-                          <w:rFonts w:ascii="Cambria Math" w:hAnsi="Cambria Math"/>
-                        </w:rPr>
-                        <m:t>+1</m:t>
+                        <m:t>N+1</m:t>
                       </m:r>
                     </m:sub>
                   </m:sSub>
@@ -667,25 +613,7 @@
                 <w:rPr>
                   <w:rFonts w:ascii="Cambria Math" w:hAnsi="Cambria Math"/>
                 </w:rPr>
-                <m:t>dx</m:t>
-              </m:r>
-              <m:r>
-                <w:rPr>
-                  <w:rFonts w:ascii="Cambria Math" w:hAnsi="Cambria Math"/>
-                </w:rPr>
-                <m:t xml:space="preserve"> </m:t>
-              </m:r>
-              <m:r>
-                <w:rPr>
-                  <w:rFonts w:ascii="Cambria Math" w:hAnsi="Cambria Math"/>
-                </w:rPr>
-                <m:t xml:space="preserve">≅ </m:t>
-              </m:r>
-              <m:r>
-                <w:rPr>
-                  <w:rFonts w:ascii="Cambria Math" w:hAnsi="Cambria Math"/>
-                </w:rPr>
-                <m:t xml:space="preserve"> </m:t>
+                <m:t xml:space="preserve">dx ≅  </m:t>
               </m:r>
               <m:f>
                 <m:fPr>
@@ -779,13 +707,7 @@
                             <w:rPr>
                               <w:rFonts w:ascii="Cambria Math" w:hAnsi="Cambria Math"/>
                             </w:rPr>
-                            <m:t>i</m:t>
-                          </m:r>
-                          <m:r>
-                            <w:rPr>
-                              <w:rFonts w:ascii="Cambria Math" w:hAnsi="Cambria Math"/>
-                            </w:rPr>
-                            <m:t>+1</m:t>
+                            <m:t>i+1</m:t>
                           </m:r>
                         </m:sub>
                       </m:sSub>
@@ -951,6 +873,92 @@
           <w:rFonts w:eastAsiaTheme="minorEastAsia"/>
         </w:rPr>
       </w:pPr>
+      <m:oMathPara>
+        <m:oMath>
+          <m:nary>
+            <m:naryPr>
+              <m:limLoc m:val="subSup"/>
+              <m:ctrlPr>
+                <w:rPr>
+                  <w:rFonts w:ascii="Cambria Math" w:hAnsi="Cambria Math"/>
+                  <w:i/>
+                </w:rPr>
+              </m:ctrlPr>
+            </m:naryPr>
+            <m:sub>
+              <m:r>
+                <w:rPr>
+                  <w:rFonts w:ascii="Cambria Math" w:hAnsi="Cambria Math"/>
+                </w:rPr>
+                <m:t>0</m:t>
+              </m:r>
+            </m:sub>
+            <m:sup>
+              <m:r>
+                <w:rPr>
+                  <w:rFonts w:ascii="Cambria Math" w:hAnsi="Cambria Math"/>
+                </w:rPr>
+                <m:t>π</m:t>
+              </m:r>
+            </m:sup>
+            <m:e>
+              <m:func>
+                <m:funcPr>
+                  <m:ctrlPr>
+                    <w:rPr>
+                      <w:rFonts w:ascii="Cambria Math" w:hAnsi="Cambria Math"/>
+                      <w:i/>
+                    </w:rPr>
+                  </m:ctrlPr>
+                </m:funcPr>
+                <m:fName>
+                  <m:r>
+                    <m:rPr>
+                      <m:sty m:val="p"/>
+                    </m:rPr>
+                    <w:rPr>
+                      <w:rFonts w:ascii="Cambria Math" w:hAnsi="Cambria Math"/>
+                    </w:rPr>
+                    <m:t>sin</m:t>
+                  </m:r>
+                </m:fName>
+                <m:e>
+                  <m:r>
+                    <w:rPr>
+                      <w:rFonts w:ascii="Cambria Math" w:hAnsi="Cambria Math"/>
+                    </w:rPr>
+                    <m:t>x</m:t>
+                  </m:r>
+                </m:e>
+              </m:func>
+              <m:r>
+                <w:rPr>
+                  <w:rFonts w:ascii="Cambria Math" w:hAnsi="Cambria Math"/>
+                </w:rPr>
+                <m:t>dx</m:t>
+              </m:r>
+              <m:r>
+                <w:rPr>
+                  <w:rFonts w:ascii="Cambria Math" w:hAnsi="Cambria Math"/>
+                </w:rPr>
+                <m:t xml:space="preserve"> =</m:t>
+              </m:r>
+              <m:r>
+                <w:rPr>
+                  <w:rFonts w:ascii="Cambria Math" w:hAnsi="Cambria Math"/>
+                </w:rPr>
+                <m:t xml:space="preserve"> </m:t>
+              </m:r>
+              <m:r>
+                <w:rPr>
+                  <w:rFonts w:ascii="Cambria Math" w:hAnsi="Cambria Math"/>
+                </w:rPr>
+                <m:t>2</m:t>
+              </m:r>
+            </m:e>
+          </m:nary>
+        </m:oMath>
+      </m:oMathPara>
     </w:p>
     <w:p>
       <w:pPr>

</xml_diff>